<commit_message>
Data Selection Proposal updated
</commit_message>
<xml_diff>
--- a/Data Selection Proposal.docx
+++ b/Data Selection Proposal.docx
@@ -179,7 +179,31 @@
         <w:rPr>
           <w:lang w:val="en-US"/>
         </w:rPr>
-        <w:t xml:space="preserve">would play chess taught by a neural network. This dataset is good for that since it contains moves of thousands of games that the network could learn. </w:t>
+        <w:t>w</w:t>
+      </w:r>
+      <w:r>
+        <w:rPr>
+          <w:lang w:val="en-US"/>
+        </w:rPr>
+        <w:t>ill</w:t>
+      </w:r>
+      <w:r>
+        <w:rPr>
+          <w:lang w:val="en-US"/>
+        </w:rPr>
+        <w:t xml:space="preserve"> play chess taught by a neural network. This dataset is good for that since it contains </w:t>
+      </w:r>
+      <w:r>
+        <w:rPr>
+          <w:lang w:val="en-US"/>
+        </w:rPr>
+        <w:t xml:space="preserve">players’ moves in </w:t>
+      </w:r>
+      <w:r>
+        <w:rPr>
+          <w:lang w:val="en-US"/>
+        </w:rPr>
+        <w:t xml:space="preserve">thousands of games that the network could learn. </w:t>
       </w:r>
     </w:p>
     <w:p>
@@ -232,16 +256,94 @@
         <w:rPr>
           <w:lang w:val="en-US"/>
         </w:rPr>
-        <w:t>yet the machine learning algorithm in Python. The data set will serve as a learning example for the program, it will use the moves of each of the players and the information who won. I would like the graphics to also look somewhat reasonable, it should have all the features of a chess game. I will consistently test the code to see how well it is performing and before it is released on the Apple Store, I would like to test it on a couple of my friends to find any bugs and see how well</w:t>
+        <w:t xml:space="preserve">yet </w:t>
+      </w:r>
+      <w:r>
+        <w:rPr>
+          <w:lang w:val="en-US"/>
+        </w:rPr>
+        <w:t xml:space="preserve">I want </w:t>
+      </w:r>
+      <w:r>
+        <w:rPr>
+          <w:lang w:val="en-US"/>
+        </w:rPr>
+        <w:t xml:space="preserve">the machine learning algorithm </w:t>
+      </w:r>
+      <w:r>
+        <w:rPr>
+          <w:lang w:val="en-US"/>
+        </w:rPr>
+        <w:t>to be coded in</w:t>
+      </w:r>
+      <w:r>
+        <w:rPr>
+          <w:lang w:val="en-US"/>
+        </w:rPr>
+        <w:t xml:space="preserve"> Python. The </w:t>
+      </w:r>
+      <w:r>
+        <w:rPr>
+          <w:lang w:val="en-US"/>
+        </w:rPr>
+        <w:t>chess data</w:t>
+      </w:r>
+      <w:r>
+        <w:rPr>
+          <w:lang w:val="en-US"/>
+        </w:rPr>
+        <w:t xml:space="preserve"> will serve as </w:t>
+      </w:r>
+      <w:r>
+        <w:rPr>
+          <w:lang w:val="en-US"/>
+        </w:rPr>
+        <w:t>the</w:t>
+      </w:r>
+      <w:r>
+        <w:rPr>
+          <w:lang w:val="en-US"/>
+        </w:rPr>
+        <w:t xml:space="preserve"> learning </w:t>
+      </w:r>
+      <w:r>
+        <w:rPr>
+          <w:lang w:val="en-US"/>
+        </w:rPr>
+        <w:t>dataset</w:t>
+      </w:r>
+      <w:r>
+        <w:rPr>
+          <w:lang w:val="en-US"/>
+        </w:rPr>
+        <w:t xml:space="preserve"> for the program, it will use the moves of each of the players and the information who won. I would like the graphics to also look somewhat reasonable, it should have all the features of a chess game. I will consistently test the code to see how </w:t>
+      </w:r>
+      <w:r>
+        <w:rPr>
+          <w:lang w:val="en-US"/>
+        </w:rPr>
+        <w:t>well the neural network</w:t>
+      </w:r>
+      <w:r>
+        <w:rPr>
+          <w:lang w:val="en-US"/>
+        </w:rPr>
+        <w:t xml:space="preserve"> is performing and before it is released on the Apple Store, I would like to test it on a couple of my friends to find any bugs and </w:t>
+      </w:r>
+      <w:r>
+        <w:rPr>
+          <w:lang w:val="en-US"/>
+        </w:rPr>
+        <w:t>evaluate its results.</w:t>
+      </w:r>
+      <w:r>
+        <w:rPr>
+          <w:lang w:val="en-US"/>
+        </w:rPr>
+        <w:t xml:space="preserve"> Ultimately, the goal is for the game to beat me at a game of chess.</w:t>
       </w:r>
       <w:bookmarkStart w:id="0" w:name="_GoBack"/>
       <w:bookmarkEnd w:id="0"/>
-      <w:r>
-        <w:rPr>
-          <w:lang w:val="en-US"/>
-        </w:rPr>
-        <w:t xml:space="preserve"> it did.</w:t>
-      </w:r>
     </w:p>
     <w:sectPr>
       <w:pgSz w:w="11900" w:h="16840"/>
@@ -1206,7 +1308,7 @@
 </file>
 
 <file path=customXml/itemProps1.xml><?xml version="1.0" encoding="utf-8"?>
-<ds:datastoreItem xmlns:ds="http://schemas.openxmlformats.org/officeDocument/2006/customXml" ds:itemID="{09980F00-6318-B34C-A79C-08CE452A9CAE}">
+<ds:datastoreItem xmlns:ds="http://schemas.openxmlformats.org/officeDocument/2006/customXml" ds:itemID="{F99993E3-BB0D-8244-B2DE-45460CCAC4C9}">
   <ds:schemaRefs>
     <ds:schemaRef ds:uri="http://schemas.openxmlformats.org/officeDocument/2006/bibliography"/>
   </ds:schemaRefs>

</xml_diff>